<commit_message>
update ScriptWriterJSON.py update character_writer.py add scriptReader.py
</commit_message>
<xml_diff>
--- a/documents/SCRIPT JSON STRUCTURE.docx
+++ b/documents/SCRIPT JSON STRUCTURE.docx
@@ -29,11 +29,9 @@
       <w:r>
         <w:t xml:space="preserve">contains a list of </w:t>
       </w:r>
-      <w:proofErr w:type="gramStart"/>
-      <w:r>
-        <w:t>tuple</w:t>
-      </w:r>
-      <w:proofErr w:type="gramEnd"/>
+      <w:r>
+        <w:t>dictionaries</w:t>
+      </w:r>
       <w:r>
         <w:t>:</w:t>
       </w:r>
@@ -65,25 +63,35 @@
           <w:numId w:val="2"/>
         </w:numPr>
       </w:pPr>
-      <w:proofErr w:type="spellStart"/>
-      <w:r>
-        <w:rPr>
-          <w:b/>
-          <w:bCs/>
-        </w:rPr>
-        <w:t>color</w:t>
-      </w:r>
-      <w:proofErr w:type="spellEnd"/>
-      <w:r>
-        <w:t xml:space="preserve"> is the </w:t>
-      </w:r>
-      <w:proofErr w:type="spellStart"/>
-      <w:r>
-        <w:t>color</w:t>
-      </w:r>
-      <w:proofErr w:type="spellEnd"/>
-      <w:r>
-        <w:t xml:space="preserve"> of its dress</w:t>
+      <w:r>
+        <w:rPr>
+          <w:b/>
+          <w:bCs/>
+        </w:rPr>
+        <w:t>colo</w:t>
+      </w:r>
+      <w:r>
+        <w:rPr>
+          <w:b/>
+          <w:bCs/>
+        </w:rPr>
+        <w:t>u</w:t>
+      </w:r>
+      <w:r>
+        <w:rPr>
+          <w:b/>
+          <w:bCs/>
+        </w:rPr>
+        <w:t>r</w:t>
+      </w:r>
+      <w:r>
+        <w:t xml:space="preserve"> is the colo</w:t>
+      </w:r>
+      <w:r>
+        <w:t>u</w:t>
+      </w:r>
+      <w:r>
+        <w:t>r of its dress</w:t>
       </w:r>
     </w:p>
     <w:p>
@@ -99,7 +107,14 @@
           <w:b/>
           <w:bCs/>
         </w:rPr>
-        <w:t xml:space="preserve">frequency range </w:t>
+        <w:t xml:space="preserve">voice </w:t>
+      </w:r>
+      <w:r>
+        <w:rPr>
+          <w:b/>
+          <w:bCs/>
+        </w:rPr>
+        <w:t xml:space="preserve">range </w:t>
       </w:r>
       <w:r>
         <w:t>is the frequency range of the voice of the actor</w:t>
@@ -122,10 +137,20 @@
         <w:rPr>
           <w:rFonts w:ascii="Arial" w:hAnsi="Arial" w:cs="Arial"/>
         </w:rPr>
-        <w:t>: [(</w:t>
-      </w:r>
-      <w:proofErr w:type="spellStart"/>
-      <w:proofErr w:type="gramStart"/>
+        <w:t>: [</w:t>
+      </w:r>
+      <w:r>
+        <w:rPr>
+          <w:rFonts w:ascii="Arial" w:hAnsi="Arial" w:cs="Arial"/>
+        </w:rPr>
+        <w:t>{‘name’:</w:t>
+      </w:r>
+      <w:r>
+        <w:rPr>
+          <w:rFonts w:ascii="Arial" w:hAnsi="Arial" w:cs="Arial"/>
+        </w:rPr>
+        <w:t xml:space="preserve"> </w:t>
+      </w:r>
       <w:r>
         <w:rPr>
           <w:rFonts w:ascii="Arial" w:hAnsi="Arial" w:cs="Arial"/>
@@ -143,103 +168,30 @@
       <w:r>
         <w:rPr>
           <w:rFonts w:ascii="Arial" w:hAnsi="Arial" w:cs="Arial"/>
-          <w:i/>
-          <w:iCs/>
-        </w:rPr>
-        <w:t>color</w:t>
-      </w:r>
-      <w:proofErr w:type="gramEnd"/>
+        </w:rPr>
+        <w:t xml:space="preserve"> ’colour’:</w:t>
+      </w:r>
+      <w:r>
+        <w:rPr>
+          <w:rFonts w:ascii="Arial" w:hAnsi="Arial" w:cs="Arial"/>
+        </w:rPr>
+        <w:t xml:space="preserve"> </w:t>
+      </w:r>
       <w:r>
         <w:rPr>
           <w:rFonts w:ascii="Arial" w:hAnsi="Arial" w:cs="Arial"/>
           <w:i/>
           <w:iCs/>
         </w:rPr>
-        <w:t>,frequency</w:t>
-      </w:r>
-      <w:proofErr w:type="spellEnd"/>
+        <w:t>colo</w:t>
+      </w:r>
       <w:r>
         <w:rPr>
           <w:rFonts w:ascii="Arial" w:hAnsi="Arial" w:cs="Arial"/>
           <w:i/>
           <w:iCs/>
         </w:rPr>
-        <w:t xml:space="preserve"> range</w:t>
-      </w:r>
-      <w:r>
-        <w:rPr>
-          <w:rFonts w:ascii="Arial" w:hAnsi="Arial" w:cs="Arial"/>
-        </w:rPr>
-        <w:t xml:space="preserve">)] </w:t>
-      </w:r>
-    </w:p>
-    <w:p>
-      <w:pPr>
-        <w:rPr>
-          <w:rFonts w:cstheme="minorHAnsi"/>
-        </w:rPr>
-      </w:pPr>
-      <w:r>
-        <w:rPr>
-          <w:rFonts w:cstheme="minorHAnsi"/>
-        </w:rPr>
-        <w:t>contains all the scenes in the act</w:t>
-      </w:r>
-    </w:p>
-    <w:p>
-      <w:pPr>
-        <w:pStyle w:val="Paragrafoelenco"/>
-        <w:numPr>
-          <w:ilvl w:val="0"/>
-          <w:numId w:val="1"/>
-        </w:numPr>
-        <w:rPr>
-          <w:rFonts w:cstheme="minorHAnsi"/>
-        </w:rPr>
-      </w:pPr>
-      <w:r>
-        <w:rPr>
-          <w:rFonts w:cstheme="minorHAnsi"/>
-          <w:b/>
-          <w:bCs/>
-        </w:rPr>
-        <w:t>number</w:t>
-      </w:r>
-      <w:r>
-        <w:rPr>
-          <w:rFonts w:cstheme="minorHAnsi"/>
-          <w:i/>
-          <w:iCs/>
-        </w:rPr>
-        <w:t xml:space="preserve"> </w:t>
-      </w:r>
-      <w:r>
-        <w:rPr>
-          <w:rFonts w:cstheme="minorHAnsi"/>
-        </w:rPr>
-        <w:t>indicates the number of the act</w:t>
-      </w:r>
-    </w:p>
-    <w:p>
-      <w:pPr>
-        <w:rPr>
-          <w:rFonts w:ascii="Arial" w:hAnsi="Arial" w:cs="Arial"/>
-        </w:rPr>
-      </w:pPr>
-      <w:proofErr w:type="spellStart"/>
-      <w:proofErr w:type="gramStart"/>
-      <w:r>
-        <w:rPr>
-          <w:rFonts w:ascii="Arial" w:hAnsi="Arial" w:cs="Arial"/>
-          <w:color w:val="7030A0"/>
-        </w:rPr>
-        <w:t>act</w:t>
-      </w:r>
-      <w:r>
-        <w:rPr>
-          <w:rFonts w:ascii="Arial" w:hAnsi="Arial" w:cs="Arial"/>
-        </w:rPr>
-        <w:t>:</w:t>
+        <w:t>u</w:t>
       </w:r>
       <w:r>
         <w:rPr>
@@ -247,83 +199,7 @@
           <w:i/>
           <w:iCs/>
         </w:rPr>
-        <w:t>number</w:t>
-      </w:r>
-      <w:proofErr w:type="spellEnd"/>
-      <w:proofErr w:type="gramEnd"/>
-      <w:r>
-        <w:rPr>
-          <w:rFonts w:ascii="Arial" w:hAnsi="Arial" w:cs="Arial"/>
-        </w:rPr>
-        <w:t>:{</w:t>
-      </w:r>
-    </w:p>
-    <w:p>
-      <w:r>
-        <w:t>contains all the sections of the scene</w:t>
-      </w:r>
-    </w:p>
-    <w:p>
-      <w:pPr>
-        <w:pStyle w:val="Paragrafoelenco"/>
-        <w:numPr>
-          <w:ilvl w:val="0"/>
-          <w:numId w:val="1"/>
-        </w:numPr>
-        <w:rPr>
-          <w:rFonts w:cstheme="minorHAnsi"/>
-        </w:rPr>
-      </w:pPr>
-      <w:r>
-        <w:rPr>
-          <w:rFonts w:cstheme="minorHAnsi"/>
-          <w:b/>
-          <w:bCs/>
-        </w:rPr>
-        <w:t>number</w:t>
-      </w:r>
-      <w:r>
-        <w:rPr>
-          <w:rFonts w:cstheme="minorHAnsi"/>
-          <w:i/>
-          <w:iCs/>
-        </w:rPr>
-        <w:t xml:space="preserve"> </w:t>
-      </w:r>
-      <w:r>
-        <w:rPr>
-          <w:rFonts w:cstheme="minorHAnsi"/>
-        </w:rPr>
-        <w:t xml:space="preserve">indicates the number of the </w:t>
-      </w:r>
-      <w:r>
-        <w:rPr>
-          <w:rFonts w:cstheme="minorHAnsi"/>
-        </w:rPr>
-        <w:t>scene</w:t>
-      </w:r>
-    </w:p>
-    <w:p>
-      <w:pPr>
-        <w:ind w:firstLine="360"/>
-        <w:rPr>
-          <w:rFonts w:ascii="Arial" w:hAnsi="Arial" w:cs="Arial"/>
-        </w:rPr>
-      </w:pPr>
-      <w:proofErr w:type="spellStart"/>
-      <w:proofErr w:type="gramStart"/>
-      <w:r>
-        <w:rPr>
-          <w:rFonts w:ascii="Arial" w:hAnsi="Arial" w:cs="Arial"/>
-          <w:color w:val="7030A0"/>
-        </w:rPr>
-        <w:t>scene</w:t>
-      </w:r>
-      <w:r>
-        <w:rPr>
-          <w:rFonts w:ascii="Arial" w:hAnsi="Arial" w:cs="Arial"/>
-        </w:rPr>
-        <w:t>:</w:t>
+        <w:t>r</w:t>
       </w:r>
       <w:r>
         <w:rPr>
@@ -331,83 +207,7 @@
           <w:i/>
           <w:iCs/>
         </w:rPr>
-        <w:t>number</w:t>
-      </w:r>
-      <w:proofErr w:type="spellEnd"/>
-      <w:proofErr w:type="gramEnd"/>
-      <w:r>
-        <w:rPr>
-          <w:rFonts w:ascii="Arial" w:hAnsi="Arial" w:cs="Arial"/>
-        </w:rPr>
-        <w:t>:{</w:t>
-      </w:r>
-    </w:p>
-    <w:p>
-      <w:r>
-        <w:t>contains the action the robot must perform</w:t>
-      </w:r>
-    </w:p>
-    <w:p>
-      <w:pPr>
-        <w:pStyle w:val="Paragrafoelenco"/>
-        <w:numPr>
-          <w:ilvl w:val="0"/>
-          <w:numId w:val="1"/>
-        </w:numPr>
-        <w:rPr>
-          <w:rFonts w:cstheme="minorHAnsi"/>
-        </w:rPr>
-      </w:pPr>
-      <w:r>
-        <w:rPr>
-          <w:rFonts w:cstheme="minorHAnsi"/>
-          <w:b/>
-          <w:bCs/>
-        </w:rPr>
-        <w:t>number</w:t>
-      </w:r>
-      <w:r>
-        <w:rPr>
-          <w:rFonts w:cstheme="minorHAnsi"/>
-          <w:i/>
-          <w:iCs/>
-        </w:rPr>
-        <w:t xml:space="preserve"> </w:t>
-      </w:r>
-      <w:r>
-        <w:rPr>
-          <w:rFonts w:cstheme="minorHAnsi"/>
-        </w:rPr>
-        <w:t xml:space="preserve">indicates the number of the </w:t>
-      </w:r>
-      <w:r>
-        <w:rPr>
-          <w:rFonts w:cstheme="minorHAnsi"/>
-        </w:rPr>
-        <w:t>section</w:t>
-      </w:r>
-    </w:p>
-    <w:p>
-      <w:pPr>
-        <w:ind w:left="720"/>
-        <w:rPr>
-          <w:rFonts w:ascii="Arial" w:hAnsi="Arial" w:cs="Arial"/>
-        </w:rPr>
-      </w:pPr>
-      <w:proofErr w:type="spellStart"/>
-      <w:proofErr w:type="gramStart"/>
-      <w:r>
-        <w:rPr>
-          <w:rFonts w:ascii="Arial" w:hAnsi="Arial" w:cs="Arial"/>
-          <w:color w:val="7030A0"/>
-        </w:rPr>
-        <w:t>section</w:t>
-      </w:r>
-      <w:r>
-        <w:rPr>
-          <w:rFonts w:ascii="Arial" w:hAnsi="Arial" w:cs="Arial"/>
-        </w:rPr>
-        <w:t>:</w:t>
+        <w:t>,</w:t>
       </w:r>
       <w:r>
         <w:rPr>
@@ -415,6 +215,107 @@
           <w:i/>
           <w:iCs/>
         </w:rPr>
+        <w:t xml:space="preserve"> ‘</w:t>
+      </w:r>
+      <w:proofErr w:type="spellStart"/>
+      <w:r>
+        <w:rPr>
+          <w:rFonts w:ascii="Arial" w:hAnsi="Arial" w:cs="Arial"/>
+          <w:i/>
+          <w:iCs/>
+        </w:rPr>
+        <w:t>voice_range</w:t>
+      </w:r>
+      <w:proofErr w:type="spellEnd"/>
+      <w:r>
+        <w:rPr>
+          <w:rFonts w:ascii="Arial" w:hAnsi="Arial" w:cs="Arial"/>
+          <w:i/>
+          <w:iCs/>
+        </w:rPr>
+        <w:t>’: voice range}]</w:t>
+      </w:r>
+      <w:r>
+        <w:rPr>
+          <w:rFonts w:ascii="Arial" w:hAnsi="Arial" w:cs="Arial"/>
+        </w:rPr>
+        <w:t xml:space="preserve"> </w:t>
+      </w:r>
+    </w:p>
+    <w:p>
+      <w:pPr>
+        <w:rPr>
+          <w:rFonts w:cstheme="minorHAnsi"/>
+        </w:rPr>
+      </w:pPr>
+      <w:r>
+        <w:rPr>
+          <w:rFonts w:cstheme="minorHAnsi"/>
+        </w:rPr>
+        <w:t>contains all the scenes in the act</w:t>
+      </w:r>
+    </w:p>
+    <w:p>
+      <w:pPr>
+        <w:pStyle w:val="Paragrafoelenco"/>
+        <w:numPr>
+          <w:ilvl w:val="0"/>
+          <w:numId w:val="1"/>
+        </w:numPr>
+        <w:rPr>
+          <w:rFonts w:cstheme="minorHAnsi"/>
+        </w:rPr>
+      </w:pPr>
+      <w:r>
+        <w:rPr>
+          <w:rFonts w:cstheme="minorHAnsi"/>
+          <w:b/>
+          <w:bCs/>
+        </w:rPr>
+        <w:t>number</w:t>
+      </w:r>
+      <w:r>
+        <w:rPr>
+          <w:rFonts w:cstheme="minorHAnsi"/>
+          <w:i/>
+          <w:iCs/>
+        </w:rPr>
+        <w:t xml:space="preserve"> </w:t>
+      </w:r>
+      <w:r>
+        <w:rPr>
+          <w:rFonts w:cstheme="minorHAnsi"/>
+        </w:rPr>
+        <w:t>indicates the number of the act</w:t>
+      </w:r>
+    </w:p>
+    <w:p>
+      <w:pPr>
+        <w:rPr>
+          <w:rFonts w:ascii="Arial" w:hAnsi="Arial" w:cs="Arial"/>
+        </w:rPr>
+      </w:pPr>
+      <w:proofErr w:type="spellStart"/>
+      <w:proofErr w:type="gramStart"/>
+      <w:r>
+        <w:rPr>
+          <w:rFonts w:ascii="Arial" w:hAnsi="Arial" w:cs="Arial"/>
+          <w:color w:val="7030A0"/>
+        </w:rPr>
+        <w:t>act</w:t>
+      </w:r>
+      <w:r>
+        <w:rPr>
+          <w:rFonts w:ascii="Arial" w:hAnsi="Arial" w:cs="Arial"/>
+        </w:rPr>
+        <w:t>:</w:t>
+      </w:r>
+      <w:r>
+        <w:rPr>
+          <w:rFonts w:ascii="Arial" w:hAnsi="Arial" w:cs="Arial"/>
+          <w:i/>
+          <w:iCs/>
+        </w:rPr>
         <w:t>number</w:t>
       </w:r>
       <w:proofErr w:type="spellEnd"/>
@@ -423,26 +324,12 @@
         <w:rPr>
           <w:rFonts w:ascii="Arial" w:hAnsi="Arial" w:cs="Arial"/>
         </w:rPr>
-        <w:t>{</w:t>
-      </w:r>
-    </w:p>
-    <w:p>
-      <w:pPr>
-        <w:rPr>
-          <w:rFonts w:cstheme="minorHAnsi"/>
-        </w:rPr>
-      </w:pPr>
-      <w:r>
-        <w:rPr>
-          <w:rFonts w:cstheme="minorHAnsi"/>
-        </w:rPr>
-        <w:t xml:space="preserve">Indicates </w:t>
-      </w:r>
-      <w:r>
-        <w:rPr>
-          <w:rFonts w:cstheme="minorHAnsi"/>
-        </w:rPr>
-        <w:t>when the section must be started</w:t>
+        <w:t>:{</w:t>
+      </w:r>
+    </w:p>
+    <w:p>
+      <w:r>
+        <w:t>contains all the sections of the scene</w:t>
       </w:r>
     </w:p>
     <w:p>
@@ -462,6 +349,188 @@
           <w:b/>
           <w:bCs/>
         </w:rPr>
+        <w:t>number</w:t>
+      </w:r>
+      <w:r>
+        <w:rPr>
+          <w:rFonts w:cstheme="minorHAnsi"/>
+          <w:i/>
+          <w:iCs/>
+        </w:rPr>
+        <w:t xml:space="preserve"> </w:t>
+      </w:r>
+      <w:r>
+        <w:rPr>
+          <w:rFonts w:cstheme="minorHAnsi"/>
+        </w:rPr>
+        <w:t xml:space="preserve">indicates the number of the </w:t>
+      </w:r>
+      <w:r>
+        <w:rPr>
+          <w:rFonts w:cstheme="minorHAnsi"/>
+        </w:rPr>
+        <w:t>scene</w:t>
+      </w:r>
+    </w:p>
+    <w:p>
+      <w:pPr>
+        <w:ind w:firstLine="360"/>
+        <w:rPr>
+          <w:rFonts w:ascii="Arial" w:hAnsi="Arial" w:cs="Arial"/>
+        </w:rPr>
+      </w:pPr>
+      <w:proofErr w:type="spellStart"/>
+      <w:proofErr w:type="gramStart"/>
+      <w:r>
+        <w:rPr>
+          <w:rFonts w:ascii="Arial" w:hAnsi="Arial" w:cs="Arial"/>
+          <w:color w:val="7030A0"/>
+        </w:rPr>
+        <w:t>scene</w:t>
+      </w:r>
+      <w:r>
+        <w:rPr>
+          <w:rFonts w:ascii="Arial" w:hAnsi="Arial" w:cs="Arial"/>
+        </w:rPr>
+        <w:t>:</w:t>
+      </w:r>
+      <w:r>
+        <w:rPr>
+          <w:rFonts w:ascii="Arial" w:hAnsi="Arial" w:cs="Arial"/>
+          <w:i/>
+          <w:iCs/>
+        </w:rPr>
+        <w:t>number</w:t>
+      </w:r>
+      <w:proofErr w:type="spellEnd"/>
+      <w:proofErr w:type="gramEnd"/>
+      <w:r>
+        <w:rPr>
+          <w:rFonts w:ascii="Arial" w:hAnsi="Arial" w:cs="Arial"/>
+        </w:rPr>
+        <w:t>:{</w:t>
+      </w:r>
+    </w:p>
+    <w:p>
+      <w:r>
+        <w:t>contains the action the robot must perform</w:t>
+      </w:r>
+    </w:p>
+    <w:p>
+      <w:pPr>
+        <w:pStyle w:val="Paragrafoelenco"/>
+        <w:numPr>
+          <w:ilvl w:val="0"/>
+          <w:numId w:val="1"/>
+        </w:numPr>
+        <w:rPr>
+          <w:rFonts w:cstheme="minorHAnsi"/>
+        </w:rPr>
+      </w:pPr>
+      <w:r>
+        <w:rPr>
+          <w:rFonts w:cstheme="minorHAnsi"/>
+          <w:b/>
+          <w:bCs/>
+        </w:rPr>
+        <w:t>number</w:t>
+      </w:r>
+      <w:r>
+        <w:rPr>
+          <w:rFonts w:cstheme="minorHAnsi"/>
+          <w:i/>
+          <w:iCs/>
+        </w:rPr>
+        <w:t xml:space="preserve"> </w:t>
+      </w:r>
+      <w:r>
+        <w:rPr>
+          <w:rFonts w:cstheme="minorHAnsi"/>
+        </w:rPr>
+        <w:t xml:space="preserve">indicates the number of the </w:t>
+      </w:r>
+      <w:r>
+        <w:rPr>
+          <w:rFonts w:cstheme="minorHAnsi"/>
+        </w:rPr>
+        <w:t>section</w:t>
+      </w:r>
+    </w:p>
+    <w:p>
+      <w:pPr>
+        <w:ind w:left="720"/>
+        <w:rPr>
+          <w:rFonts w:ascii="Arial" w:hAnsi="Arial" w:cs="Arial"/>
+        </w:rPr>
+      </w:pPr>
+      <w:proofErr w:type="spellStart"/>
+      <w:proofErr w:type="gramStart"/>
+      <w:r>
+        <w:rPr>
+          <w:rFonts w:ascii="Arial" w:hAnsi="Arial" w:cs="Arial"/>
+          <w:color w:val="7030A0"/>
+        </w:rPr>
+        <w:t>section</w:t>
+      </w:r>
+      <w:r>
+        <w:rPr>
+          <w:rFonts w:ascii="Arial" w:hAnsi="Arial" w:cs="Arial"/>
+        </w:rPr>
+        <w:t>:</w:t>
+      </w:r>
+      <w:r>
+        <w:rPr>
+          <w:rFonts w:ascii="Arial" w:hAnsi="Arial" w:cs="Arial"/>
+          <w:i/>
+          <w:iCs/>
+        </w:rPr>
+        <w:t>number</w:t>
+      </w:r>
+      <w:proofErr w:type="spellEnd"/>
+      <w:proofErr w:type="gramEnd"/>
+      <w:r>
+        <w:rPr>
+          <w:rFonts w:ascii="Arial" w:hAnsi="Arial" w:cs="Arial"/>
+        </w:rPr>
+        <w:t>{</w:t>
+      </w:r>
+    </w:p>
+    <w:p>
+      <w:pPr>
+        <w:rPr>
+          <w:rFonts w:cstheme="minorHAnsi"/>
+        </w:rPr>
+      </w:pPr>
+      <w:r>
+        <w:rPr>
+          <w:rFonts w:cstheme="minorHAnsi"/>
+        </w:rPr>
+        <w:t xml:space="preserve">Indicates </w:t>
+      </w:r>
+      <w:r>
+        <w:rPr>
+          <w:rFonts w:cstheme="minorHAnsi"/>
+        </w:rPr>
+        <w:t>when the section must be started</w:t>
+      </w:r>
+    </w:p>
+    <w:p>
+      <w:pPr>
+        <w:pStyle w:val="Paragrafoelenco"/>
+        <w:numPr>
+          <w:ilvl w:val="0"/>
+          <w:numId w:val="1"/>
+        </w:numPr>
+        <w:rPr>
+          <w:rFonts w:cstheme="minorHAnsi"/>
+        </w:rPr>
+      </w:pPr>
+      <w:r>
+        <w:rPr>
+          <w:rFonts w:cstheme="minorHAnsi"/>
+          <w:b/>
+          <w:bCs/>
+        </w:rPr>
         <w:t>trigger type</w:t>
       </w:r>
       <w:r>
@@ -718,22 +787,84 @@
         <w:rPr>
           <w:rFonts w:cstheme="minorHAnsi"/>
         </w:rPr>
-        <w:t>:[</w:t>
+        <w:t>:</w:t>
+      </w:r>
+      <w:r>
+        <w:rPr>
+          <w:rFonts w:cstheme="minorHAnsi"/>
+        </w:rPr>
+        <w:t>{</w:t>
       </w:r>
       <w:proofErr w:type="gramEnd"/>
+      <w:r>
+        <w:rPr>
+          <w:rFonts w:cstheme="minorHAnsi"/>
+        </w:rPr>
+        <w:t>‘</w:t>
+      </w:r>
+      <w:proofErr w:type="spellStart"/>
+      <w:r>
+        <w:rPr>
+          <w:rFonts w:cstheme="minorHAnsi"/>
+        </w:rPr>
+        <w:t>trigger_type’:</w:t>
+      </w:r>
       <w:r>
         <w:rPr>
           <w:rFonts w:cstheme="minorHAnsi"/>
           <w:i/>
           <w:iCs/>
         </w:rPr>
-        <w:t>trigger type, trigger data</w:t>
-      </w:r>
-      <w:r>
-        <w:rPr>
-          <w:rFonts w:cstheme="minorHAnsi"/>
-        </w:rPr>
-        <w:t>]</w:t>
+        <w:t>trigger</w:t>
+      </w:r>
+      <w:proofErr w:type="spellEnd"/>
+      <w:r>
+        <w:rPr>
+          <w:rFonts w:cstheme="minorHAnsi"/>
+          <w:i/>
+          <w:iCs/>
+        </w:rPr>
+        <w:t xml:space="preserve"> type, </w:t>
+      </w:r>
+      <w:r>
+        <w:rPr>
+          <w:rFonts w:cstheme="minorHAnsi"/>
+          <w:i/>
+          <w:iCs/>
+        </w:rPr>
+        <w:t>‘</w:t>
+      </w:r>
+      <w:proofErr w:type="spellStart"/>
+      <w:r>
+        <w:rPr>
+          <w:rFonts w:cstheme="minorHAnsi"/>
+          <w:i/>
+          <w:iCs/>
+        </w:rPr>
+        <w:t>trigger_data’:</w:t>
+      </w:r>
+      <w:r>
+        <w:rPr>
+          <w:rFonts w:cstheme="minorHAnsi"/>
+          <w:i/>
+          <w:iCs/>
+        </w:rPr>
+        <w:t>trigger</w:t>
+      </w:r>
+      <w:proofErr w:type="spellEnd"/>
+      <w:r>
+        <w:rPr>
+          <w:rFonts w:cstheme="minorHAnsi"/>
+          <w:i/>
+          <w:iCs/>
+        </w:rPr>
+        <w:t xml:space="preserve"> data</w:t>
+      </w:r>
+      <w:r>
+        <w:rPr>
+          <w:rFonts w:cstheme="minorHAnsi"/>
+        </w:rPr>
+        <w:t>}</w:t>
       </w:r>
     </w:p>
     <w:p>
@@ -1068,30 +1199,71 @@
           <w:rFonts w:cstheme="minorHAnsi"/>
           <w:color w:val="7030A0"/>
         </w:rPr>
-        <w:t>move_</w:t>
+        <w:t>move_to</w:t>
+      </w:r>
+      <w:proofErr w:type="spellEnd"/>
+      <w:r>
+        <w:rPr>
+          <w:rFonts w:cstheme="minorHAnsi"/>
+        </w:rPr>
+        <w:t xml:space="preserve"> </w:t>
+      </w:r>
+      <w:r>
+        <w:rPr>
+          <w:rFonts w:cstheme="minorHAnsi"/>
+        </w:rPr>
+        <w:t>{'location_type</w:t>
       </w:r>
       <w:proofErr w:type="gramStart"/>
       <w:r>
         <w:rPr>
           <w:rFonts w:cstheme="minorHAnsi"/>
-          <w:color w:val="7030A0"/>
-        </w:rPr>
-        <w:t>to</w:t>
+        </w:rPr>
+        <w:t>':</w:t>
+      </w:r>
+      <w:proofErr w:type="spellStart"/>
+      <w:r>
+        <w:rPr>
+          <w:rFonts w:cstheme="minorHAnsi"/>
+        </w:rPr>
+        <w:t>location</w:t>
+      </w:r>
+      <w:proofErr w:type="gramEnd"/>
+      <w:r>
+        <w:rPr>
+          <w:rFonts w:cstheme="minorHAnsi"/>
+        </w:rPr>
+        <w:t>_type</w:t>
       </w:r>
       <w:proofErr w:type="spellEnd"/>
       <w:r>
         <w:rPr>
           <w:rFonts w:cstheme="minorHAnsi"/>
         </w:rPr>
-        <w:t>[</w:t>
-      </w:r>
-      <w:proofErr w:type="gramEnd"/>
-      <w:r>
-        <w:rPr>
-          <w:rFonts w:cstheme="minorHAnsi"/>
-        </w:rPr>
-        <w:t>location type, location data]</w:t>
-      </w:r>
+        <w:t>, '</w:t>
+      </w:r>
+      <w:proofErr w:type="spellStart"/>
+      <w:r>
+        <w:rPr>
+          <w:rFonts w:cstheme="minorHAnsi"/>
+        </w:rPr>
+        <w:t>location':location</w:t>
+      </w:r>
+      <w:proofErr w:type="spellEnd"/>
+      <w:r>
+        <w:rPr>
+          <w:rFonts w:cstheme="minorHAnsi"/>
+        </w:rPr>
+        <w:t>}</w:t>
+      </w:r>
+    </w:p>
+    <w:p>
+      <w:pPr>
+        <w:ind w:left="720" w:firstLine="720"/>
+        <w:rPr>
+          <w:rFonts w:cstheme="minorHAnsi"/>
+        </w:rPr>
+      </w:pPr>
     </w:p>
     <w:p>
       <w:pPr>
@@ -1247,8 +1419,23 @@
           <w:color w:val="7030A0"/>
         </w:rPr>
         <w:tab/>
-        <w:t>speak</w:t>
-      </w:r>
+      </w:r>
+      <w:proofErr w:type="spellStart"/>
+      <w:r>
+        <w:rPr>
+          <w:rFonts w:cstheme="minorHAnsi"/>
+          <w:color w:val="7030A0"/>
+        </w:rPr>
+        <w:t>spea</w:t>
+      </w:r>
+      <w:r>
+        <w:rPr>
+          <w:rFonts w:cstheme="minorHAnsi"/>
+          <w:color w:val="7030A0"/>
+        </w:rPr>
+        <w:t>ch</w:t>
+      </w:r>
+      <w:proofErr w:type="spellEnd"/>
       <w:r>
         <w:rPr>
           <w:rFonts w:cstheme="minorHAnsi"/>
@@ -1569,23 +1756,23 @@
         <w:rPr>
           <w:rFonts w:cstheme="minorHAnsi"/>
         </w:rPr>
-        <w:t>:[</w:t>
-      </w:r>
+        <w:t>:</w:t>
+      </w:r>
+      <w:r>
+        <w:rPr>
+          <w:rFonts w:cstheme="minorHAnsi"/>
+        </w:rPr>
+        <w:t>{</w:t>
+      </w:r>
+      <w:proofErr w:type="spellStart"/>
       <w:proofErr w:type="gramEnd"/>
-      <w:r>
-        <w:rPr>
-          <w:rFonts w:cstheme="minorHAnsi"/>
-        </w:rPr>
-        <w:t>(</w:t>
-      </w:r>
-      <w:proofErr w:type="spellStart"/>
       <w:r>
         <w:rPr>
           <w:rFonts w:cstheme="minorHAnsi"/>
           <w:i/>
           <w:iCs/>
         </w:rPr>
-        <w:t>emotion</w:t>
+        <w:t>emotion:</w:t>
       </w:r>
       <w:r>
         <w:rPr>
@@ -1600,7 +1787,7 @@
         <w:rPr>
           <w:rFonts w:cstheme="minorHAnsi"/>
         </w:rPr>
-        <w:t>)]</w:t>
+        <w:t>}</w:t>
       </w:r>
     </w:p>
     <w:p>
@@ -1636,25 +1823,40 @@
         <w:ind w:firstLine="720"/>
       </w:pPr>
       <w:proofErr w:type="spellStart"/>
+      <w:r>
+        <w:t>emotion</w:t>
+      </w:r>
+      <w:r>
+        <w:t>_</w:t>
+      </w:r>
       <w:proofErr w:type="gramStart"/>
       <w:r>
-        <w:t>emotionWeights</w:t>
+        <w:t>w</w:t>
+      </w:r>
+      <w:r>
+        <w:t>eights</w:t>
       </w:r>
       <w:proofErr w:type="spellEnd"/>
       <w:r>
-        <w:t>:[</w:t>
-      </w:r>
+        <w:t>:</w:t>
+      </w:r>
+      <w:r>
+        <w:t>{</w:t>
+      </w:r>
+      <w:proofErr w:type="spellStart"/>
       <w:proofErr w:type="gramEnd"/>
       <w:r>
-        <w:t>(</w:t>
-      </w:r>
-      <w:proofErr w:type="spellStart"/>
-      <w:r>
-        <w:t>emotion,weight</w:t>
+        <w:t>emotion</w:t>
+      </w:r>
+      <w:r>
+        <w:t>:</w:t>
+      </w:r>
+      <w:r>
+        <w:t>weight</w:t>
       </w:r>
       <w:proofErr w:type="spellEnd"/>
       <w:r>
-        <w:t>)]</w:t>
+        <w:t>}</w:t>
       </w:r>
     </w:p>
     <w:p>
@@ -2818,7 +3020,6 @@
   <w:style w:type="character" w:default="1" w:styleId="Carpredefinitoparagrafo">
     <w:name w:val="Default Paragraph Font"/>
     <w:uiPriority w:val="1"/>
-    <w:semiHidden/>
     <w:unhideWhenUsed/>
   </w:style>
   <w:style w:type="table" w:default="1" w:styleId="Tabellanormale">
@@ -2864,6 +3065,36 @@
       <w:color w:val="2F5496" w:themeColor="accent1" w:themeShade="BF"/>
       <w:sz w:val="32"/>
       <w:szCs w:val="32"/>
+    </w:rPr>
+  </w:style>
+  <w:style w:type="paragraph" w:styleId="PreformattatoHTML">
+    <w:name w:val="HTML Preformatted"/>
+    <w:basedOn w:val="Normale"/>
+    <w:link w:val="PreformattatoHTMLCarattere"/>
+    <w:uiPriority w:val="99"/>
+    <w:semiHidden/>
+    <w:unhideWhenUsed/>
+    <w:rsid w:val="00832920"/>
+    <w:pPr>
+      <w:spacing w:after="0" w:line="240" w:lineRule="auto"/>
+    </w:pPr>
+    <w:rPr>
+      <w:rFonts w:ascii="Consolas" w:hAnsi="Consolas"/>
+      <w:sz w:val="20"/>
+      <w:szCs w:val="20"/>
+    </w:rPr>
+  </w:style>
+  <w:style w:type="character" w:customStyle="1" w:styleId="PreformattatoHTMLCarattere">
+    <w:name w:val="Preformattato HTML Carattere"/>
+    <w:basedOn w:val="Carpredefinitoparagrafo"/>
+    <w:link w:val="PreformattatoHTML"/>
+    <w:uiPriority w:val="99"/>
+    <w:semiHidden/>
+    <w:rsid w:val="00832920"/>
+    <w:rPr>
+      <w:rFonts w:ascii="Consolas" w:hAnsi="Consolas"/>
+      <w:sz w:val="20"/>
+      <w:szCs w:val="20"/>
     </w:rPr>
   </w:style>
 </w:styles>

</xml_diff>